<commit_message>
Revisión edición tema 1
Se realizan comentarios al material de referencia para devolver al autor
</commit_message>
<xml_diff>
--- a/fuentes/contenidos/grado06/guion01/MA_06_01_CO_REC120.docx
+++ b/fuentes/contenidos/grado06/guion01/MA_06_01_CO_REC120.docx
@@ -11,8 +11,6 @@
           <w:lang w:val="es-ES_tradnl"/>
         </w:rPr>
       </w:pPr>
-      <w:bookmarkStart w:id="0" w:name="_GoBack"/>
-      <w:bookmarkEnd w:id="0"/>
       <w:r>
         <w:rPr>
           <w:rFonts w:asciiTheme="majorHAnsi" w:hAnsiTheme="majorHAnsi"/>
@@ -111,6 +109,7 @@
           <w:lang w:val="es-ES_tradnl"/>
         </w:rPr>
       </w:pPr>
+      <w:commentRangeStart w:id="0"/>
       <w:r>
         <w:rPr>
           <w:rFonts w:ascii="Arial" w:hAnsi="Arial"/>
@@ -119,6 +118,13 @@
           <w:lang w:val="es-ES_tradnl"/>
         </w:rPr>
         <w:t>Lógica y teoría de conjuntos</w:t>
+      </w:r>
+      <w:commentRangeEnd w:id="0"/>
+      <w:r>
+        <w:rPr>
+          <w:rStyle w:val="Refdecomentario"/>
+        </w:rPr>
+        <w:commentReference w:id="0"/>
       </w:r>
     </w:p>
     <w:p>
@@ -2840,8 +2846,8 @@
         <w:tblLook w:val="04A0" w:firstRow="1" w:lastRow="0" w:firstColumn="1" w:lastColumn="0" w:noHBand="0" w:noVBand="1"/>
       </w:tblPr>
       <w:tblGrid>
-        <w:gridCol w:w="454"/>
-        <w:gridCol w:w="3869"/>
+        <w:gridCol w:w="430"/>
+        <w:gridCol w:w="3667"/>
         <w:gridCol w:w="5525"/>
       </w:tblGrid>
       <w:tr>
@@ -2864,6 +2870,7 @@
                 <w:lang w:val="es-ES_tradnl"/>
               </w:rPr>
             </w:pPr>
+            <w:commentRangeStart w:id="2"/>
             <w:r>
               <w:rPr>
                 <w:rFonts w:ascii="Arial" w:hAnsi="Arial"/>
@@ -3684,6 +3691,16 @@
                   </w:rPr>
                   <m:t xml:space="preserve"> es un dígito}</m:t>
                 </m:r>
+                <w:commentRangeEnd w:id="2"/>
+                <m:r>
+                  <m:rPr>
+                    <m:sty m:val="p"/>
+                  </m:rPr>
+                  <w:rPr>
+                    <w:rStyle w:val="Refdecomentario"/>
+                  </w:rPr>
+                  <w:commentReference w:id="2"/>
+                </m:r>
               </m:oMath>
             </m:oMathPara>
           </w:p>
@@ -3706,6 +3723,97 @@
     </w:sectPr>
   </w:body>
 </w:document>
+</file>
+
+<file path=word/comments.xml><?xml version="1.0" encoding="utf-8"?>
+<w:comments xmlns:wpc="http://schemas.microsoft.com/office/word/2010/wordprocessingCanvas" xmlns:mc="http://schemas.openxmlformats.org/markup-compatibility/2006" xmlns:o="urn:schemas-microsoft-com:office:office" xmlns:r="http://schemas.openxmlformats.org/officeDocument/2006/relationships" xmlns:m="http://schemas.openxmlformats.org/officeDocument/2006/math" xmlns:v="urn:schemas-microsoft-com:vml" xmlns:wp14="http://schemas.microsoft.com/office/word/2010/wordprocessingDrawing" xmlns:wp="http://schemas.openxmlformats.org/drawingml/2006/wordprocessingDrawing" xmlns:w10="urn:schemas-microsoft-com:office:word" xmlns:w="http://schemas.openxmlformats.org/wordprocessingml/2006/main" xmlns:w14="http://schemas.microsoft.com/office/word/2010/wordml" xmlns:w15="http://schemas.microsoft.com/office/word/2012/wordml" xmlns:wpg="http://schemas.microsoft.com/office/word/2010/wordprocessingGroup" xmlns:wpi="http://schemas.microsoft.com/office/word/2010/wordprocessingInk" xmlns:wne="http://schemas.microsoft.com/office/word/2006/wordml" xmlns:wps="http://schemas.microsoft.com/office/word/2010/wordprocessingShape" mc:Ignorable="w14 w15 wp14">
+  <w:comment w:id="0" w:author="lizzie patricia zambrano llamas" w:date="2015-04-07T15:03:00Z" w:initials="lpzl">
+    <w:p>
+      <w:pPr>
+        <w:pStyle w:val="Textocomentario"/>
+      </w:pPr>
+      <w:r>
+        <w:rPr>
+          <w:rStyle w:val="Refdecomentario"/>
+        </w:rPr>
+        <w:annotationRef/>
+      </w:r>
+      <w:r>
+        <w:t>OJO MA_06_01_CO</w:t>
+      </w:r>
+      <w:bookmarkStart w:id="1" w:name="_GoBack"/>
+      <w:bookmarkEnd w:id="1"/>
+    </w:p>
+  </w:comment>
+  <w:comment w:id="2" w:author="lizzie patricia zambrano llamas" w:date="2015-04-07T15:01:00Z" w:initials="lpzl">
+    <w:p>
+      <w:pPr>
+        <w:pStyle w:val="Textocomentario"/>
+      </w:pPr>
+      <w:r>
+        <w:rPr>
+          <w:rStyle w:val="Refdecomentario"/>
+        </w:rPr>
+        <w:annotationRef/>
+      </w:r>
+      <w:proofErr w:type="spellStart"/>
+      <w:r>
+        <w:t>Digitar</w:t>
+      </w:r>
+      <w:proofErr w:type="spellEnd"/>
+      <w:r>
+        <w:t xml:space="preserve"> </w:t>
+      </w:r>
+      <w:proofErr w:type="spellStart"/>
+      <w:r>
+        <w:t>esto</w:t>
+      </w:r>
+      <w:proofErr w:type="spellEnd"/>
+      <w:r>
+        <w:t xml:space="preserve"> </w:t>
+      </w:r>
+      <w:proofErr w:type="spellStart"/>
+      <w:r>
+        <w:t>como</w:t>
+      </w:r>
+      <w:proofErr w:type="spellEnd"/>
+      <w:r>
+        <w:t xml:space="preserve"> </w:t>
+      </w:r>
+      <w:proofErr w:type="spellStart"/>
+      <w:r>
+        <w:t>texto</w:t>
+      </w:r>
+      <w:proofErr w:type="spellEnd"/>
+      <w:r>
+        <w:t xml:space="preserve">. No con editor de </w:t>
+      </w:r>
+      <w:proofErr w:type="spellStart"/>
+      <w:r>
+        <w:t>ecuaciones</w:t>
+      </w:r>
+      <w:proofErr w:type="spellEnd"/>
+      <w:r>
+        <w:t>.</w:t>
+      </w:r>
+    </w:p>
+  </w:comment>
+</w:comments>
+</file>
+
+<file path=word/commentsExtended.xml><?xml version="1.0" encoding="utf-8"?>
+<w15:commentsEx xmlns:wpc="http://schemas.microsoft.com/office/word/2010/wordprocessingCanvas" xmlns:mc="http://schemas.openxmlformats.org/markup-compatibility/2006" xmlns:o="urn:schemas-microsoft-com:office:office" xmlns:r="http://schemas.openxmlformats.org/officeDocument/2006/relationships" xmlns:m="http://schemas.openxmlformats.org/officeDocument/2006/math" xmlns:v="urn:schemas-microsoft-com:vml" xmlns:wp14="http://schemas.microsoft.com/office/word/2010/wordprocessingDrawing" xmlns:wp="http://schemas.openxmlformats.org/drawingml/2006/wordprocessingDrawing" xmlns:w10="urn:schemas-microsoft-com:office:word" xmlns:w="http://schemas.openxmlformats.org/wordprocessingml/2006/main" xmlns:w14="http://schemas.microsoft.com/office/word/2010/wordml" xmlns:w15="http://schemas.microsoft.com/office/word/2012/wordml" xmlns:wpg="http://schemas.microsoft.com/office/word/2010/wordprocessingGroup" xmlns:wpi="http://schemas.microsoft.com/office/word/2010/wordprocessingInk" xmlns:wne="http://schemas.microsoft.com/office/word/2006/wordml" xmlns:wps="http://schemas.microsoft.com/office/word/2010/wordprocessingShape" mc:Ignorable="w14 w15 wp14">
+  <w15:commentEx w15:paraId="69068233" w15:done="0"/>
+  <w15:commentEx w15:paraId="15FA415E" w15:done="0"/>
+</w15:commentsEx>
+</file>
+
+<file path=word/people.xml><?xml version="1.0" encoding="utf-8"?>
+<w15:people xmlns:wpc="http://schemas.microsoft.com/office/word/2010/wordprocessingCanvas" xmlns:mc="http://schemas.openxmlformats.org/markup-compatibility/2006" xmlns:o="urn:schemas-microsoft-com:office:office" xmlns:r="http://schemas.openxmlformats.org/officeDocument/2006/relationships" xmlns:m="http://schemas.openxmlformats.org/officeDocument/2006/math" xmlns:v="urn:schemas-microsoft-com:vml" xmlns:wp14="http://schemas.microsoft.com/office/word/2010/wordprocessingDrawing" xmlns:wp="http://schemas.openxmlformats.org/drawingml/2006/wordprocessingDrawing" xmlns:w10="urn:schemas-microsoft-com:office:word" xmlns:w="http://schemas.openxmlformats.org/wordprocessingml/2006/main" xmlns:w14="http://schemas.microsoft.com/office/word/2010/wordml" xmlns:w15="http://schemas.microsoft.com/office/word/2012/wordml" xmlns:wpg="http://schemas.microsoft.com/office/word/2010/wordprocessingGroup" xmlns:wpi="http://schemas.microsoft.com/office/word/2010/wordprocessingInk" xmlns:wne="http://schemas.microsoft.com/office/word/2006/wordml" xmlns:wps="http://schemas.microsoft.com/office/word/2010/wordprocessingShape" mc:Ignorable="w14 w15 wp14">
+  <w15:person w15:author="lizzie patricia zambrano llamas">
+    <w15:presenceInfo w15:providerId="Windows Live" w15:userId="02dfb86449c2ec71"/>
+  </w15:person>
+</w15:people>
 </file>
 
 <file path=word/styles.xml><?xml version="1.0" encoding="utf-8"?>
@@ -4130,7 +4238,6 @@
     <w:basedOn w:val="Tablanormal"/>
     <w:rsid w:val="006907A4"/>
     <w:tblPr>
-      <w:tblInd w:w="0" w:type="dxa"/>
       <w:tblBorders>
         <w:top w:val="single" w:sz="4" w:space="0" w:color="auto"/>
         <w:left w:val="single" w:sz="4" w:space="0" w:color="auto"/>
@@ -4139,12 +4246,6 @@
         <w:insideH w:val="single" w:sz="4" w:space="0" w:color="auto"/>
         <w:insideV w:val="single" w:sz="4" w:space="0" w:color="auto"/>
       </w:tblBorders>
-      <w:tblCellMar>
-        <w:top w:w="0" w:type="dxa"/>
-        <w:left w:w="108" w:type="dxa"/>
-        <w:bottom w:w="0" w:type="dxa"/>
-        <w:right w:w="108" w:type="dxa"/>
-      </w:tblCellMar>
     </w:tblPr>
   </w:style>
   <w:style w:type="paragraph" w:styleId="Prrafodelista">
@@ -4193,6 +4294,71 @@
       <w:rFonts w:ascii="Tahoma" w:hAnsi="Tahoma" w:cs="Tahoma"/>
       <w:sz w:val="16"/>
       <w:szCs w:val="16"/>
+    </w:rPr>
+  </w:style>
+  <w:style w:type="character" w:styleId="Refdecomentario">
+    <w:name w:val="annotation reference"/>
+    <w:basedOn w:val="Fuentedeprrafopredeter"/>
+    <w:uiPriority w:val="99"/>
+    <w:semiHidden/>
+    <w:unhideWhenUsed/>
+    <w:rsid w:val="000A1E28"/>
+    <w:rPr>
+      <w:sz w:val="16"/>
+      <w:szCs w:val="16"/>
+    </w:rPr>
+  </w:style>
+  <w:style w:type="paragraph" w:styleId="Textocomentario">
+    <w:name w:val="annotation text"/>
+    <w:basedOn w:val="Normal"/>
+    <w:link w:val="TextocomentarioCar"/>
+    <w:uiPriority w:val="99"/>
+    <w:semiHidden/>
+    <w:unhideWhenUsed/>
+    <w:rsid w:val="000A1E28"/>
+    <w:rPr>
+      <w:sz w:val="20"/>
+      <w:szCs w:val="20"/>
+    </w:rPr>
+  </w:style>
+  <w:style w:type="character" w:customStyle="1" w:styleId="TextocomentarioCar">
+    <w:name w:val="Texto comentario Car"/>
+    <w:basedOn w:val="Fuentedeprrafopredeter"/>
+    <w:link w:val="Textocomentario"/>
+    <w:uiPriority w:val="99"/>
+    <w:semiHidden/>
+    <w:rsid w:val="000A1E28"/>
+    <w:rPr>
+      <w:sz w:val="20"/>
+      <w:szCs w:val="20"/>
+    </w:rPr>
+  </w:style>
+  <w:style w:type="paragraph" w:styleId="Asuntodelcomentario">
+    <w:name w:val="annotation subject"/>
+    <w:basedOn w:val="Textocomentario"/>
+    <w:next w:val="Textocomentario"/>
+    <w:link w:val="AsuntodelcomentarioCar"/>
+    <w:uiPriority w:val="99"/>
+    <w:semiHidden/>
+    <w:unhideWhenUsed/>
+    <w:rsid w:val="000A1E28"/>
+    <w:rPr>
+      <w:b/>
+      <w:bCs/>
+    </w:rPr>
+  </w:style>
+  <w:style w:type="character" w:customStyle="1" w:styleId="AsuntodelcomentarioCar">
+    <w:name w:val="Asunto del comentario Car"/>
+    <w:basedOn w:val="TextocomentarioCar"/>
+    <w:link w:val="Asuntodelcomentario"/>
+    <w:uiPriority w:val="99"/>
+    <w:semiHidden/>
+    <w:rsid w:val="000A1E28"/>
+    <w:rPr>
+      <w:b/>
+      <w:bCs/>
+      <w:sz w:val="20"/>
+      <w:szCs w:val="20"/>
     </w:rPr>
   </w:style>
 </w:styles>

</xml_diff>